<commit_message>
added Program to find the referrers
</commit_message>
<xml_diff>
--- a/notes.docx
+++ b/notes.docx
@@ -4299,6 +4299,67 @@
           <w:t>http://bitly.com/RYYpZT+</w:t>
         </w:r>
       </w:hyperlink>
+    </w:p>
+    <w:p>
+      <w:pPr>
+        <w:shd w:val="clear" w:color="auto" w:fill="FFFFFF"/>
+        <w:spacing w:after="0" w:line="240" w:lineRule="auto"/>
+        <w:rPr>
+          <w:rFonts w:ascii="Helvetica" w:eastAsia="Times New Roman" w:hAnsi="Helvetica" w:cs="Helvetica"/>
+          <w:b/>
+          <w:bCs/>
+          <w:color w:val="424242"/>
+          <w:sz w:val="38"/>
+          <w:szCs w:val="38"/>
+        </w:rPr>
+      </w:pPr>
+      <w:r>
+        <w:rPr>
+          <w:rFonts w:ascii="Helvetica" w:eastAsia="Times New Roman" w:hAnsi="Helvetica" w:cs="Helvetica"/>
+          <w:b/>
+          <w:bCs/>
+          <w:color w:val="424242"/>
+          <w:sz w:val="38"/>
+          <w:szCs w:val="38"/>
+        </w:rPr>
+        <w:t>Find Referrers for a Link</w:t>
+      </w:r>
+    </w:p>
+    <w:p>
+      <w:pPr>
+        <w:spacing w:before="100" w:beforeAutospacing="1" w:after="100" w:afterAutospacing="1" w:line="240" w:lineRule="auto"/>
+        <w:rPr>
+          <w:rFonts w:ascii="Times New Roman" w:eastAsia="Times New Roman" w:hAnsi="Times New Roman" w:cs="Times New Roman"/>
+          <w:sz w:val="24"/>
+          <w:szCs w:val="24"/>
+        </w:rPr>
+      </w:pPr>
+      <w:r>
+        <w:rPr>
+          <w:rFonts w:ascii="Times New Roman" w:eastAsia="Times New Roman" w:hAnsi="Times New Roman" w:cs="Times New Roman"/>
+          <w:sz w:val="24"/>
+          <w:szCs w:val="24"/>
+        </w:rPr>
+        <w:t xml:space="preserve">The 'referrer' is the site that contained the link that you clicked on to get to the current page. You can share </w:t>
+      </w:r>
+      <w:proofErr w:type="spellStart"/>
+      <w:r>
+        <w:rPr>
+          <w:rFonts w:ascii="Times New Roman" w:eastAsia="Times New Roman" w:hAnsi="Times New Roman" w:cs="Times New Roman"/>
+          <w:sz w:val="24"/>
+          <w:szCs w:val="24"/>
+        </w:rPr>
+        <w:t>bitly</w:t>
+      </w:r>
+      <w:proofErr w:type="spellEnd"/>
+      <w:r>
+        <w:rPr>
+          <w:rFonts w:ascii="Times New Roman" w:eastAsia="Times New Roman" w:hAnsi="Times New Roman" w:cs="Times New Roman"/>
+          <w:sz w:val="24"/>
+          <w:szCs w:val="24"/>
+        </w:rPr>
+        <w:t xml:space="preserve"> links on any site or social network, and then look at the referrers to figure out which sites are actually sending traffic to the link.</w:t>
+      </w:r>
     </w:p>
     <w:p>
       <w:pPr>

</xml_diff>